<commit_message>
Alteracoes da aula de quinta.
</commit_message>
<xml_diff>
--- a/relatorios/fase_C/REC-G2.docx
+++ b/relatorios/fase_C/REC-G2.docx
@@ -2814,7 +2814,7 @@
       <w:r>
         <w:fldChar w:fldCharType="separate"/>
       </w:r>
-      <w:hyperlink r:id="rId12" w:anchor="_Toc102398285" w:history="1">
+      <w:hyperlink r:id="rId12" w:anchor="_Toc102677467" w:history="1">
         <w:r>
           <w:rPr>
             <w:rStyle w:val="Hiperligao"/>
@@ -2841,7 +2841,7 @@
             <w:noProof/>
             <w:webHidden/>
           </w:rPr>
-          <w:instrText xml:space="preserve"> PAGEREF _Toc102398285 \h </w:instrText>
+          <w:instrText xml:space="preserve"> PAGEREF _Toc102677467 \h </w:instrText>
         </w:r>
         <w:r>
           <w:rPr>
@@ -2884,7 +2884,7 @@
           <w:lang w:eastAsia="pt-PT"/>
         </w:rPr>
       </w:pPr>
-      <w:hyperlink r:id="rId13" w:anchor="_Toc102398286" w:history="1">
+      <w:hyperlink r:id="rId13" w:anchor="_Toc102677468" w:history="1">
         <w:r>
           <w:rPr>
             <w:rStyle w:val="Hiperligao"/>
@@ -2911,7 +2911,7 @@
             <w:noProof/>
             <w:webHidden/>
           </w:rPr>
-          <w:instrText xml:space="preserve"> PAGEREF _Toc102398286 \h </w:instrText>
+          <w:instrText xml:space="preserve"> PAGEREF _Toc102677468 \h </w:instrText>
         </w:r>
         <w:r>
           <w:rPr>
@@ -3506,7 +3506,13 @@
         <w:t xml:space="preserve"> anteriores</w:t>
       </w:r>
       <w:r>
-        <w:t xml:space="preserve">, serve este como introdução e de planificação das etapas a serem desenvolvidas </w:t>
+        <w:t xml:space="preserve">, serve este </w:t>
+      </w:r>
+      <w:r>
+        <w:t xml:space="preserve">relatório </w:t>
+      </w:r>
+      <w:r>
+        <w:t xml:space="preserve">como introdução e de planificação das etapas a serem desenvolvidas </w:t>
       </w:r>
       <w:r>
         <w:t>na</w:t>
@@ -3821,7 +3827,7 @@
                                 <w:szCs w:val="20"/>
                               </w:rPr>
                             </w:pPr>
-                            <w:bookmarkStart w:id="6" w:name="_Toc102398285"/>
+                            <w:bookmarkStart w:id="6" w:name="_Toc102677467"/>
                             <w:r>
                               <w:rPr>
                                 <w:sz w:val="20"/>
@@ -3924,7 +3930,7 @@
                           <w:szCs w:val="20"/>
                         </w:rPr>
                       </w:pPr>
-                      <w:bookmarkStart w:id="7" w:name="_Toc102398285"/>
+                      <w:bookmarkStart w:id="7" w:name="_Toc102677467"/>
                       <w:r>
                         <w:rPr>
                           <w:sz w:val="20"/>
@@ -4078,7 +4084,10 @@
         <w:t>,</w:t>
       </w:r>
       <w:r>
-        <w:t xml:space="preserve"> dentro do prazo de entrega</w:t>
+        <w:t xml:space="preserve"> dentro do prazo </w:t>
+      </w:r>
+      <w:r>
+        <w:t>estipulado</w:t>
       </w:r>
       <w:r>
         <w:t xml:space="preserve">. </w:t>
@@ -4162,7 +4171,10 @@
         <w:t>na fase anterior</w:t>
       </w:r>
       <w:r>
-        <w:t>, sendo que apenas</w:t>
+        <w:t xml:space="preserve">, </w:t>
+      </w:r>
+      <w:r>
+        <w:t>logo</w:t>
       </w:r>
       <w:r>
         <w:t>, o grupo focar-se-á nos</w:t>
@@ -4291,7 +4303,13 @@
         <w:t xml:space="preserve"> que </w:t>
       </w:r>
       <w:r>
-        <w:t xml:space="preserve">permite </w:t>
+        <w:t>permit</w:t>
+      </w:r>
+      <w:r>
+        <w:t>irá</w:t>
+      </w:r>
+      <w:r>
+        <w:t xml:space="preserve"> </w:t>
       </w:r>
       <w:r>
         <w:t>determina</w:t>
@@ -8844,6 +8862,9 @@
       </w:r>
       <w:r>
         <w:t>cumpra</w:t>
+      </w:r>
+      <w:r>
+        <w:t>m</w:t>
       </w:r>
       <w:r>
         <w:t xml:space="preserve"> todos os objetivos</w:t>
@@ -9252,7 +9273,7 @@
                               </w:rPr>
                             </w:pPr>
                             <w:bookmarkStart w:id="17" w:name="_Toc99612370"/>
-                            <w:bookmarkStart w:id="18" w:name="_Toc102398286"/>
+                            <w:bookmarkStart w:id="18" w:name="_Toc102677468"/>
                             <w:r>
                               <w:rPr>
                                 <w:sz w:val="20"/>
@@ -9283,6 +9304,7 @@
                             </w:r>
                             <w:r>
                               <w:rPr>
+                                <w:noProof/>
                                 <w:sz w:val="20"/>
                                 <w:szCs w:val="20"/>
                               </w:rPr>
@@ -9347,7 +9369,7 @@
                         </w:rPr>
                       </w:pPr>
                       <w:bookmarkStart w:id="19" w:name="_Toc99612370"/>
-                      <w:bookmarkStart w:id="20" w:name="_Toc102398286"/>
+                      <w:bookmarkStart w:id="20" w:name="_Toc102677468"/>
                       <w:r>
                         <w:rPr>
                           <w:sz w:val="20"/>
@@ -9378,6 +9400,7 @@
                       </w:r>
                       <w:r>
                         <w:rPr>
+                          <w:noProof/>
                           <w:sz w:val="20"/>
                           <w:szCs w:val="20"/>
                         </w:rPr>
@@ -16942,6 +16965,21 @@
 </file>
 
 <file path=customXml/item2.xml><?xml version="1.0" encoding="utf-8"?>
+<p:properties xmlns:p="http://schemas.microsoft.com/office/2006/metadata/properties" xmlns:xsi="http://www.w3.org/2001/XMLSchema-instance" xmlns:pc="http://schemas.microsoft.com/office/infopath/2007/PartnerControls">
+  <documentManagement/>
+</p:properties>
+</file>
+
+<file path=customXml/item3.xml><?xml version="1.0" encoding="utf-8"?>
+<?mso-contentType ?>
+<FormTemplates xmlns="http://schemas.microsoft.com/sharepoint/v3/contenttype/forms">
+  <Display>DocumentLibraryForm</Display>
+  <Edit>DocumentLibraryForm</Edit>
+  <New>DocumentLibraryForm</New>
+</FormTemplates>
+</file>
+
+<file path=customXml/item4.xml><?xml version="1.0" encoding="utf-8"?>
 <b:Sources xmlns:b="http://schemas.openxmlformats.org/officeDocument/2006/bibliography" xmlns="http://schemas.openxmlformats.org/officeDocument/2006/bibliography" SelectedStyle="\IEEE2006OfficeOnline.xsl" StyleName="IEEE" Version="2006">
   <b:Source>
     <b:Tag>Bot22</b:Tag>
@@ -17068,21 +17106,6 @@
 </b:Sources>
 </file>
 
-<file path=customXml/item3.xml><?xml version="1.0" encoding="utf-8"?>
-<?mso-contentType ?>
-<FormTemplates xmlns="http://schemas.microsoft.com/sharepoint/v3/contenttype/forms">
-  <Display>DocumentLibraryForm</Display>
-  <Edit>DocumentLibraryForm</Edit>
-  <New>DocumentLibraryForm</New>
-</FormTemplates>
-</file>
-
-<file path=customXml/item4.xml><?xml version="1.0" encoding="utf-8"?>
-<p:properties xmlns:p="http://schemas.microsoft.com/office/2006/metadata/properties" xmlns:xsi="http://www.w3.org/2001/XMLSchema-instance" xmlns:pc="http://schemas.microsoft.com/office/infopath/2007/PartnerControls">
-  <documentManagement/>
-</p:properties>
-</file>
-
 <file path=customXml/itemProps1.xml><?xml version="1.0" encoding="utf-8"?>
 <ds:datastoreItem xmlns:ds="http://schemas.openxmlformats.org/officeDocument/2006/customXml" ds:itemID="{61B6C203-303E-4FAC-9FBF-CB08498C3D80}">
   <ds:schemaRefs>
@@ -17103,22 +17126,6 @@
 </file>
 
 <file path=customXml/itemProps2.xml><?xml version="1.0" encoding="utf-8"?>
-<ds:datastoreItem xmlns:ds="http://schemas.openxmlformats.org/officeDocument/2006/customXml" ds:itemID="{A0C7749E-C7E9-45F3-BD23-EE5E30678CDE}">
-  <ds:schemaRefs>
-    <ds:schemaRef ds:uri="http://schemas.openxmlformats.org/officeDocument/2006/bibliography"/>
-  </ds:schemaRefs>
-</ds:datastoreItem>
-</file>
-
-<file path=customXml/itemProps3.xml><?xml version="1.0" encoding="utf-8"?>
-<ds:datastoreItem xmlns:ds="http://schemas.openxmlformats.org/officeDocument/2006/customXml" ds:itemID="{9220623F-6284-4CD2-85C6-2E763215391C}">
-  <ds:schemaRefs>
-    <ds:schemaRef ds:uri="http://schemas.microsoft.com/sharepoint/v3/contenttype/forms"/>
-  </ds:schemaRefs>
-</ds:datastoreItem>
-</file>
-
-<file path=customXml/itemProps4.xml><?xml version="1.0" encoding="utf-8"?>
 <ds:datastoreItem xmlns:ds="http://schemas.openxmlformats.org/officeDocument/2006/customXml" ds:itemID="{AE3A7FFE-158D-4604-99CE-B6467F51B59E}">
   <ds:schemaRefs>
     <ds:schemaRef ds:uri="http://purl.org/dc/terms/"/>
@@ -17133,4 +17140,20 @@
     <ds:schemaRef ds:uri="http://purl.org/dc/dcmitype/"/>
   </ds:schemaRefs>
 </ds:datastoreItem>
+</file>
+
+<file path=customXml/itemProps3.xml><?xml version="1.0" encoding="utf-8"?>
+<ds:datastoreItem xmlns:ds="http://schemas.openxmlformats.org/officeDocument/2006/customXml" ds:itemID="{9220623F-6284-4CD2-85C6-2E763215391C}">
+  <ds:schemaRefs>
+    <ds:schemaRef ds:uri="http://schemas.microsoft.com/sharepoint/v3/contenttype/forms"/>
+  </ds:schemaRefs>
+</ds:datastoreItem>
+</file>
+
+<file path=customXml/itemProps4.xml><?xml version="1.0" encoding="utf-8"?>
+<ds:datastoreItem xmlns:ds="http://schemas.openxmlformats.org/officeDocument/2006/customXml" ds:itemID="{A0C7749E-C7E9-45F3-BD23-EE5E30678CDE}">
+  <ds:schemaRefs>
+    <ds:schemaRef ds:uri="http://schemas.openxmlformats.org/officeDocument/2006/bibliography"/>
+  </ds:schemaRefs>
+</ds:datastoreItem>
 </file>
</xml_diff>